<commit_message>
Updated the test-statistics table
</commit_message>
<xml_diff>
--- a/TestStatistics/test-statistics.docx
+++ b/TestStatistics/test-statistics.docx
@@ -1,6 +1,6 @@
 
 <file path=word/document.xml><?xml version="1.0" encoding="utf-8"?>
-<w:document xmlns:ve="http://schemas.openxmlformats.org/markup-compatibility/2006" xmlns:o="urn:schemas-microsoft-com:office:office" xmlns:r="http://schemas.openxmlformats.org/officeDocument/2006/relationships" xmlns:m="http://schemas.openxmlformats.org/officeDocument/2006/math" xmlns:v="urn:schemas-microsoft-com:vml" xmlns:wp="http://schemas.openxmlformats.org/drawingml/2006/wordprocessingDrawing" xmlns:w10="urn:schemas-microsoft-com:office:word" xmlns:w="http://schemas.openxmlformats.org/wordprocessingml/2006/main" xmlns:wne="http://schemas.microsoft.com/office/word/2006/wordml">
+<w:document xmlns:wpc="http://schemas.microsoft.com/office/word/2010/wordprocessingCanvas" xmlns:cx="http://schemas.microsoft.com/office/drawing/2014/chartex" xmlns:cx1="http://schemas.microsoft.com/office/drawing/2015/9/8/chartex" xmlns:mc="http://schemas.openxmlformats.org/markup-compatibility/2006" xmlns:o="urn:schemas-microsoft-com:office:office" xmlns:r="http://schemas.openxmlformats.org/officeDocument/2006/relationships" xmlns:m="http://schemas.openxmlformats.org/officeDocument/2006/math" xmlns:v="urn:schemas-microsoft-com:vml" xmlns:wp14="http://schemas.microsoft.com/office/word/2010/wordprocessingDrawing" xmlns:wp="http://schemas.openxmlformats.org/drawingml/2006/wordprocessingDrawing" xmlns:w10="urn:schemas-microsoft-com:office:word" xmlns:w="http://schemas.openxmlformats.org/wordprocessingml/2006/main" xmlns:w14="http://schemas.microsoft.com/office/word/2010/wordml" xmlns:w15="http://schemas.microsoft.com/office/word/2012/wordml" xmlns:w16se="http://schemas.microsoft.com/office/word/2015/wordml/symex" xmlns:wpg="http://schemas.microsoft.com/office/word/2010/wordprocessingGroup" xmlns:wpi="http://schemas.microsoft.com/office/word/2010/wordprocessingInk" xmlns:wne="http://schemas.microsoft.com/office/word/2006/wordml" xmlns:wps="http://schemas.microsoft.com/office/word/2010/wordprocessingShape" mc:Ignorable="w14 w15 w16se wp14">
   <w:body>
     <w:tbl>
       <w:tblPr>
@@ -8,7 +8,7 @@
         <w:tblW w:w="11766" w:type="dxa"/>
         <w:tblInd w:w="-1026" w:type="dxa"/>
         <w:tblLayout w:type="fixed"/>
-        <w:tblLook w:val="04A0"/>
+        <w:tblLook w:val="04A0" w:firstRow="1" w:lastRow="0" w:firstColumn="1" w:lastColumn="0" w:noHBand="0" w:noVBand="1"/>
       </w:tblPr>
       <w:tblGrid>
         <w:gridCol w:w="1839"/>
@@ -30,7 +30,7 @@
       </w:tblGrid>
       <w:tr>
         <w:trPr>
-          <w:cnfStyle w:val="100000000000"/>
+          <w:cnfStyle w:val="100000000000" w:firstRow="1" w:lastRow="0" w:firstColumn="0" w:lastColumn="0" w:oddVBand="0" w:evenVBand="0" w:oddHBand="0" w:evenHBand="0" w:firstRowFirstColumn="0" w:firstRowLastColumn="0" w:lastRowFirstColumn="0" w:lastRowLastColumn="0"/>
           <w:trHeight w:val="552"/>
         </w:trPr>
         <w:tc>
@@ -853,13 +853,7 @@
           </w:tcPr>
           <w:p>
             <w:r>
-              <w:t>4-0</w:t>
-            </w:r>
-            <w:r>
-              <w:t>/</w:t>
-            </w:r>
-            <w:r>
-              <w:t>1-0</w:t>
+              <w:t>4-0/1-0</w:t>
             </w:r>
           </w:p>
         </w:tc>
@@ -912,7 +906,7 @@
               <w:jc w:val="center"/>
             </w:pPr>
             <w:r>
-              <w:t>2</w:t>
+              <w:t>4</w:t>
             </w:r>
           </w:p>
         </w:tc>
@@ -996,7 +990,7 @@
               <w:jc w:val="center"/>
             </w:pPr>
             <w:r>
-              <w:t>0</w:t>
+              <w:t>4</w:t>
             </w:r>
           </w:p>
         </w:tc>
@@ -1080,7 +1074,10 @@
               <w:jc w:val="center"/>
             </w:pPr>
             <w:r>
-              <w:t>3-0/0-0</w:t>
+              <w:t>5-0/4</w:t>
+            </w:r>
+            <w:r>
+              <w:t>-0</w:t>
             </w:r>
           </w:p>
         </w:tc>
@@ -1119,7 +1116,7 @@
               <w:jc w:val="center"/>
             </w:pPr>
             <w:r>
-              <w:t>4</w:t>
+              <w:t>5</w:t>
             </w:r>
           </w:p>
         </w:tc>
@@ -1203,26 +1200,26 @@
               <w:jc w:val="center"/>
             </w:pPr>
             <w:r>
-              <w:t>4</w:t>
-            </w:r>
-          </w:p>
-        </w:tc>
-        <w:tc>
-          <w:tcPr>
-            <w:tcW w:w="851" w:type="dxa"/>
-          </w:tcPr>
-          <w:p>
-            <w:pPr>
-              <w:spacing w:line="360" w:lineRule="auto"/>
-              <w:jc w:val="center"/>
-            </w:pPr>
-            <w:r>
               <w:t>2</w:t>
             </w:r>
           </w:p>
         </w:tc>
         <w:tc>
           <w:tcPr>
+            <w:tcW w:w="851" w:type="dxa"/>
+          </w:tcPr>
+          <w:p>
+            <w:pPr>
+              <w:spacing w:line="360" w:lineRule="auto"/>
+              <w:jc w:val="center"/>
+            </w:pPr>
+            <w:r>
+              <w:t>0</w:t>
+            </w:r>
+          </w:p>
+        </w:tc>
+        <w:tc>
+          <w:tcPr>
             <w:tcW w:w="567" w:type="dxa"/>
           </w:tcPr>
           <w:p>
@@ -1245,7 +1242,7 @@
               <w:jc w:val="center"/>
             </w:pPr>
             <w:r>
-              <w:t>0</w:t>
+              <w:t>5</w:t>
             </w:r>
           </w:p>
         </w:tc>
@@ -1298,13 +1295,19 @@
           </w:tcPr>
           <w:p>
             <w:r>
-              <w:t>5-2</w:t>
-            </w:r>
-            <w:r>
-              <w:t>/</w:t>
-            </w:r>
-            <w:r>
-              <w:t>7-0</w:t>
+              <w:t>6</w:t>
+            </w:r>
+            <w:r>
+              <w:t>-2/</w:t>
+            </w:r>
+            <w:r>
+              <w:t>2</w:t>
+            </w:r>
+            <w:r>
+              <w:t>-</w:t>
+            </w:r>
+            <w:r>
+              <w:t>5</w:t>
             </w:r>
           </w:p>
         </w:tc>
@@ -1427,7 +1430,49 @@
               <w:jc w:val="center"/>
             </w:pPr>
             <w:r>
-              <w:t>3</w:t>
+              <w:t>0</w:t>
+            </w:r>
+          </w:p>
+        </w:tc>
+        <w:tc>
+          <w:tcPr>
+            <w:tcW w:w="851" w:type="dxa"/>
+          </w:tcPr>
+          <w:p>
+            <w:pPr>
+              <w:spacing w:line="360" w:lineRule="auto"/>
+              <w:jc w:val="center"/>
+            </w:pPr>
+            <w:r>
+              <w:t>2</w:t>
+            </w:r>
+          </w:p>
+        </w:tc>
+        <w:tc>
+          <w:tcPr>
+            <w:tcW w:w="567" w:type="dxa"/>
+          </w:tcPr>
+          <w:p>
+            <w:pPr>
+              <w:spacing w:line="360" w:lineRule="auto"/>
+              <w:jc w:val="center"/>
+            </w:pPr>
+            <w:r>
+              <w:t>0</w:t>
+            </w:r>
+          </w:p>
+        </w:tc>
+        <w:tc>
+          <w:tcPr>
+            <w:tcW w:w="568" w:type="dxa"/>
+          </w:tcPr>
+          <w:p>
+            <w:pPr>
+              <w:spacing w:line="360" w:lineRule="auto"/>
+              <w:jc w:val="center"/>
+            </w:pPr>
+            <w:r>
+              <w:t>0</w:t>
             </w:r>
           </w:p>
         </w:tc>
@@ -1447,20 +1492,6 @@
         </w:tc>
         <w:tc>
           <w:tcPr>
-            <w:tcW w:w="567" w:type="dxa"/>
-          </w:tcPr>
-          <w:p>
-            <w:pPr>
-              <w:spacing w:line="360" w:lineRule="auto"/>
-              <w:jc w:val="center"/>
-            </w:pPr>
-            <w:r>
-              <w:t>1</w:t>
-            </w:r>
-          </w:p>
-        </w:tc>
-        <w:tc>
-          <w:tcPr>
             <w:tcW w:w="568" w:type="dxa"/>
           </w:tcPr>
           <w:p>
@@ -1469,35 +1500,7 @@
               <w:jc w:val="center"/>
             </w:pPr>
             <w:r>
-              <w:t>0</w:t>
-            </w:r>
-          </w:p>
-        </w:tc>
-        <w:tc>
-          <w:tcPr>
-            <w:tcW w:w="851" w:type="dxa"/>
-          </w:tcPr>
-          <w:p>
-            <w:pPr>
-              <w:spacing w:line="360" w:lineRule="auto"/>
-              <w:jc w:val="center"/>
-            </w:pPr>
-            <w:r>
-              <w:t>0</w:t>
-            </w:r>
-          </w:p>
-        </w:tc>
-        <w:tc>
-          <w:tcPr>
-            <w:tcW w:w="568" w:type="dxa"/>
-          </w:tcPr>
-          <w:p>
-            <w:pPr>
-              <w:spacing w:line="360" w:lineRule="auto"/>
-              <w:jc w:val="center"/>
-            </w:pPr>
-            <w:r>
-              <w:t>0</w:t>
+              <w:t>2</w:t>
             </w:r>
           </w:p>
         </w:tc>
@@ -1522,18 +1525,18 @@
           </w:tcPr>
           <w:p>
             <w:r>
-              <w:t>10-2</w:t>
-            </w:r>
-            <w:r>
-              <w:t>/</w:t>
-            </w:r>
-          </w:p>
-          <w:p>
-            <w:r>
-              <w:t>8-</w:t>
-            </w:r>
-            <w:r>
-              <w:t>0</w:t>
+              <w:t>10-2/</w:t>
+            </w:r>
+          </w:p>
+          <w:p>
+            <w:r>
+              <w:t>2</w:t>
+            </w:r>
+            <w:r>
+              <w:t>-</w:t>
+            </w:r>
+            <w:r>
+              <w:t>6</w:t>
             </w:r>
           </w:p>
         </w:tc>
@@ -1712,7 +1715,7 @@
               <w:jc w:val="center"/>
             </w:pPr>
             <w:r>
-              <w:t>0</w:t>
+              <w:t>1</w:t>
             </w:r>
           </w:p>
         </w:tc>
@@ -1751,7 +1754,10 @@
           </w:tcPr>
           <w:p>
             <w:r>
-              <w:t>6-0/1-0</w:t>
+              <w:t>6-0/1-</w:t>
+            </w:r>
+            <w:r>
+              <w:t>1</w:t>
             </w:r>
           </w:p>
         </w:tc>
@@ -1884,21 +1890,21 @@
               <w:jc w:val="center"/>
             </w:pPr>
             <w:r>
-              <w:t>0</w:t>
-            </w:r>
-          </w:p>
-        </w:tc>
-        <w:tc>
-          <w:tcPr>
-            <w:tcW w:w="851" w:type="dxa"/>
-          </w:tcPr>
-          <w:p>
-            <w:pPr>
-              <w:spacing w:line="360" w:lineRule="auto"/>
-              <w:jc w:val="center"/>
-            </w:pPr>
-            <w:r>
-              <w:t>0</w:t>
+              <w:t>1</w:t>
+            </w:r>
+          </w:p>
+        </w:tc>
+        <w:tc>
+          <w:tcPr>
+            <w:tcW w:w="851" w:type="dxa"/>
+          </w:tcPr>
+          <w:p>
+            <w:pPr>
+              <w:spacing w:line="360" w:lineRule="auto"/>
+              <w:jc w:val="center"/>
+            </w:pPr>
+            <w:r>
+              <w:t>2</w:t>
             </w:r>
           </w:p>
         </w:tc>
@@ -1982,7 +1988,10 @@
               <w:jc w:val="center"/>
             </w:pPr>
             <w:r>
-              <w:t>6-0/0-0</w:t>
+              <w:t>6-0/3</w:t>
+            </w:r>
+            <w:r>
+              <w:t>-0</w:t>
             </w:r>
           </w:p>
         </w:tc>
@@ -2390,7 +2399,7 @@
               <w:jc w:val="center"/>
             </w:pPr>
             <w:r>
-              <w:t>0</w:t>
+              <w:t>1</w:t>
             </w:r>
           </w:p>
         </w:tc>
@@ -2440,7 +2449,10 @@
               <w:jc w:val="center"/>
             </w:pPr>
             <w:r>
-              <w:t>1-0</w:t>
+              <w:t>1-</w:t>
+            </w:r>
+            <w:r>
+              <w:t>1</w:t>
             </w:r>
           </w:p>
         </w:tc>
@@ -2459,6 +2471,7 @@
                 <w:szCs w:val="18"/>
               </w:rPr>
             </w:pPr>
+            <w:bookmarkStart w:id="0" w:name="_GoBack" w:colFirst="9" w:colLast="9"/>
             <w:r>
               <w:rPr>
                 <w:rFonts w:ascii="Verdana" w:hAnsi="Verdana" w:cs="Times New Roman"/>
@@ -2619,7 +2632,7 @@
               <w:jc w:val="center"/>
             </w:pPr>
             <w:r>
-              <w:t>0</w:t>
+              <w:t>1</w:t>
             </w:r>
           </w:p>
         </w:tc>
@@ -2669,11 +2682,15 @@
               <w:jc w:val="center"/>
             </w:pPr>
             <w:r>
-              <w:t>1-0</w:t>
+              <w:t>1-</w:t>
+            </w:r>
+            <w:r>
+              <w:t>1</w:t>
             </w:r>
           </w:p>
         </w:tc>
       </w:tr>
+      <w:bookmarkEnd w:id="0"/>
       <w:tr>
         <w:tc>
           <w:tcPr>
@@ -2848,7 +2865,7 @@
               <w:jc w:val="center"/>
             </w:pPr>
             <w:r>
-              <w:t>0</w:t>
+              <w:t>1</w:t>
             </w:r>
           </w:p>
         </w:tc>
@@ -2898,7 +2915,10 @@
               <w:jc w:val="center"/>
             </w:pPr>
             <w:r>
-              <w:t>1-0</w:t>
+              <w:t>1-</w:t>
+            </w:r>
+            <w:r>
+              <w:t>1</w:t>
             </w:r>
           </w:p>
         </w:tc>
@@ -5995,7 +6015,7 @@
 </file>
 
 <file path=word/styles.xml><?xml version="1.0" encoding="utf-8"?>
-<w:styles xmlns:r="http://schemas.openxmlformats.org/officeDocument/2006/relationships" xmlns:w="http://schemas.openxmlformats.org/wordprocessingml/2006/main">
+<w:styles xmlns:mc="http://schemas.openxmlformats.org/markup-compatibility/2006" xmlns:r="http://schemas.openxmlformats.org/officeDocument/2006/relationships" xmlns:w="http://schemas.openxmlformats.org/wordprocessingml/2006/main" xmlns:w14="http://schemas.microsoft.com/office/word/2010/wordml" xmlns:w15="http://schemas.microsoft.com/office/word/2012/wordml" xmlns:w16se="http://schemas.microsoft.com/office/word/2015/wordml/symex" mc:Ignorable="w14 w15 w16se">
   <w:docDefaults>
     <w:rPrDefault>
       <w:rPr>
@@ -6011,144 +6031,378 @@
       </w:pPr>
     </w:pPrDefault>
   </w:docDefaults>
-  <w:latentStyles w:defLockedState="0" w:defUIPriority="99" w:defSemiHidden="1" w:defUnhideWhenUsed="1" w:defQFormat="0" w:count="267">
-    <w:lsdException w:name="Normal" w:semiHidden="0" w:uiPriority="0" w:unhideWhenUsed="0" w:qFormat="1"/>
-    <w:lsdException w:name="heading 1" w:semiHidden="0" w:uiPriority="9" w:unhideWhenUsed="0" w:qFormat="1"/>
-    <w:lsdException w:name="heading 2" w:uiPriority="9" w:qFormat="1"/>
-    <w:lsdException w:name="heading 3" w:uiPriority="9" w:qFormat="1"/>
-    <w:lsdException w:name="heading 4" w:uiPriority="9" w:qFormat="1"/>
-    <w:lsdException w:name="heading 5" w:uiPriority="9" w:qFormat="1"/>
-    <w:lsdException w:name="heading 6" w:uiPriority="9" w:qFormat="1"/>
-    <w:lsdException w:name="heading 7" w:uiPriority="9" w:qFormat="1"/>
-    <w:lsdException w:name="heading 8" w:uiPriority="9" w:qFormat="1"/>
-    <w:lsdException w:name="heading 9" w:uiPriority="9" w:qFormat="1"/>
-    <w:lsdException w:name="toc 1" w:uiPriority="39"/>
-    <w:lsdException w:name="toc 2" w:uiPriority="39"/>
-    <w:lsdException w:name="toc 3" w:uiPriority="39"/>
-    <w:lsdException w:name="toc 4" w:uiPriority="39"/>
-    <w:lsdException w:name="toc 5" w:uiPriority="39"/>
-    <w:lsdException w:name="toc 6" w:uiPriority="39"/>
-    <w:lsdException w:name="toc 7" w:uiPriority="39"/>
-    <w:lsdException w:name="toc 8" w:uiPriority="39"/>
-    <w:lsdException w:name="toc 9" w:uiPriority="39"/>
-    <w:lsdException w:name="caption" w:uiPriority="35" w:qFormat="1"/>
-    <w:lsdException w:name="Title" w:semiHidden="0" w:uiPriority="10" w:unhideWhenUsed="0" w:qFormat="1"/>
-    <w:lsdException w:name="Default Paragraph Font" w:uiPriority="1"/>
-    <w:lsdException w:name="Subtitle" w:semiHidden="0" w:uiPriority="11" w:unhideWhenUsed="0" w:qFormat="1"/>
-    <w:lsdException w:name="Strong" w:semiHidden="0" w:uiPriority="22" w:unhideWhenUsed="0" w:qFormat="1"/>
-    <w:lsdException w:name="Emphasis" w:semiHidden="0" w:uiPriority="20" w:unhideWhenUsed="0" w:qFormat="1"/>
-    <w:lsdException w:name="Table Grid" w:semiHidden="0" w:uiPriority="59" w:unhideWhenUsed="0"/>
-    <w:lsdException w:name="Placeholder Text" w:unhideWhenUsed="0"/>
-    <w:lsdException w:name="No Spacing" w:semiHidden="0" w:uiPriority="1" w:unhideWhenUsed="0" w:qFormat="1"/>
-    <w:lsdException w:name="Light Shading" w:semiHidden="0" w:uiPriority="60" w:unhideWhenUsed="0"/>
-    <w:lsdException w:name="Light List" w:semiHidden="0" w:uiPriority="61" w:unhideWhenUsed="0"/>
-    <w:lsdException w:name="Light Grid" w:semiHidden="0" w:uiPriority="62" w:unhideWhenUsed="0"/>
-    <w:lsdException w:name="Medium Shading 1" w:semiHidden="0" w:uiPriority="63" w:unhideWhenUsed="0"/>
-    <w:lsdException w:name="Medium Shading 2" w:semiHidden="0" w:uiPriority="64" w:unhideWhenUsed="0"/>
-    <w:lsdException w:name="Medium List 1" w:semiHidden="0" w:uiPriority="65" w:unhideWhenUsed="0"/>
-    <w:lsdException w:name="Medium List 2" w:semiHidden="0" w:uiPriority="66" w:unhideWhenUsed="0"/>
-    <w:lsdException w:name="Medium Grid 1" w:semiHidden="0" w:uiPriority="67" w:unhideWhenUsed="0"/>
-    <w:lsdException w:name="Medium Grid 2" w:semiHidden="0" w:uiPriority="68" w:unhideWhenUsed="0"/>
-    <w:lsdException w:name="Medium Grid 3" w:semiHidden="0" w:uiPriority="69" w:unhideWhenUsed="0"/>
-    <w:lsdException w:name="Dark List" w:semiHidden="0" w:uiPriority="70" w:unhideWhenUsed="0"/>
-    <w:lsdException w:name="Colorful Shading" w:semiHidden="0" w:uiPriority="71" w:unhideWhenUsed="0"/>
-    <w:lsdException w:name="Colorful List" w:semiHidden="0" w:uiPriority="72" w:unhideWhenUsed="0"/>
-    <w:lsdException w:name="Colorful Grid" w:semiHidden="0" w:uiPriority="73" w:unhideWhenUsed="0"/>
-    <w:lsdException w:name="Light Shading Accent 1" w:semiHidden="0" w:uiPriority="60" w:unhideWhenUsed="0"/>
-    <w:lsdException w:name="Light List Accent 1" w:semiHidden="0" w:uiPriority="61" w:unhideWhenUsed="0"/>
-    <w:lsdException w:name="Light Grid Accent 1" w:semiHidden="0" w:uiPriority="62" w:unhideWhenUsed="0"/>
-    <w:lsdException w:name="Medium Shading 1 Accent 1" w:semiHidden="0" w:uiPriority="63" w:unhideWhenUsed="0"/>
-    <w:lsdException w:name="Medium Shading 2 Accent 1" w:semiHidden="0" w:uiPriority="64" w:unhideWhenUsed="0"/>
-    <w:lsdException w:name="Medium List 1 Accent 1" w:semiHidden="0" w:uiPriority="65" w:unhideWhenUsed="0"/>
-    <w:lsdException w:name="Revision" w:unhideWhenUsed="0"/>
-    <w:lsdException w:name="List Paragraph" w:semiHidden="0" w:uiPriority="34" w:unhideWhenUsed="0" w:qFormat="1"/>
-    <w:lsdException w:name="Quote" w:semiHidden="0" w:uiPriority="29" w:unhideWhenUsed="0" w:qFormat="1"/>
-    <w:lsdException w:name="Intense Quote" w:semiHidden="0" w:uiPriority="30" w:unhideWhenUsed="0" w:qFormat="1"/>
-    <w:lsdException w:name="Medium List 2 Accent 1" w:semiHidden="0" w:uiPriority="66" w:unhideWhenUsed="0"/>
-    <w:lsdException w:name="Medium Grid 1 Accent 1" w:semiHidden="0" w:uiPriority="67" w:unhideWhenUsed="0"/>
-    <w:lsdException w:name="Medium Grid 2 Accent 1" w:semiHidden="0" w:uiPriority="68" w:unhideWhenUsed="0"/>
-    <w:lsdException w:name="Medium Grid 3 Accent 1" w:semiHidden="0" w:uiPriority="69" w:unhideWhenUsed="0"/>
-    <w:lsdException w:name="Dark List Accent 1" w:semiHidden="0" w:uiPriority="70" w:unhideWhenUsed="0"/>
-    <w:lsdException w:name="Colorful Shading Accent 1" w:semiHidden="0" w:uiPriority="71" w:unhideWhenUsed="0"/>
-    <w:lsdException w:name="Colorful List Accent 1" w:semiHidden="0" w:uiPriority="72" w:unhideWhenUsed="0"/>
-    <w:lsdException w:name="Colorful Grid Accent 1" w:semiHidden="0" w:uiPriority="73" w:unhideWhenUsed="0"/>
-    <w:lsdException w:name="Light Shading Accent 2" w:semiHidden="0" w:uiPriority="60" w:unhideWhenUsed="0"/>
-    <w:lsdException w:name="Light List Accent 2" w:semiHidden="0" w:uiPriority="61" w:unhideWhenUsed="0"/>
-    <w:lsdException w:name="Light Grid Accent 2" w:semiHidden="0" w:uiPriority="62" w:unhideWhenUsed="0"/>
-    <w:lsdException w:name="Medium Shading 1 Accent 2" w:semiHidden="0" w:uiPriority="63" w:unhideWhenUsed="0"/>
-    <w:lsdException w:name="Medium Shading 2 Accent 2" w:semiHidden="0" w:uiPriority="64" w:unhideWhenUsed="0"/>
-    <w:lsdException w:name="Medium List 1 Accent 2" w:semiHidden="0" w:uiPriority="65" w:unhideWhenUsed="0"/>
-    <w:lsdException w:name="Medium List 2 Accent 2" w:semiHidden="0" w:uiPriority="66" w:unhideWhenUsed="0"/>
-    <w:lsdException w:name="Medium Grid 1 Accent 2" w:semiHidden="0" w:uiPriority="67" w:unhideWhenUsed="0"/>
-    <w:lsdException w:name="Medium Grid 2 Accent 2" w:semiHidden="0" w:uiPriority="68" w:unhideWhenUsed="0"/>
-    <w:lsdException w:name="Medium Grid 3 Accent 2" w:semiHidden="0" w:uiPriority="69" w:unhideWhenUsed="0"/>
-    <w:lsdException w:name="Dark List Accent 2" w:semiHidden="0" w:uiPriority="70" w:unhideWhenUsed="0"/>
-    <w:lsdException w:name="Colorful Shading Accent 2" w:semiHidden="0" w:uiPriority="71" w:unhideWhenUsed="0"/>
-    <w:lsdException w:name="Colorful List Accent 2" w:semiHidden="0" w:uiPriority="72" w:unhideWhenUsed="0"/>
-    <w:lsdException w:name="Colorful Grid Accent 2" w:semiHidden="0" w:uiPriority="73" w:unhideWhenUsed="0"/>
-    <w:lsdException w:name="Light Shading Accent 3" w:semiHidden="0" w:uiPriority="60" w:unhideWhenUsed="0"/>
-    <w:lsdException w:name="Light List Accent 3" w:semiHidden="0" w:uiPriority="61" w:unhideWhenUsed="0"/>
-    <w:lsdException w:name="Light Grid Accent 3" w:semiHidden="0" w:uiPriority="62" w:unhideWhenUsed="0"/>
-    <w:lsdException w:name="Medium Shading 1 Accent 3" w:semiHidden="0" w:uiPriority="63" w:unhideWhenUsed="0"/>
-    <w:lsdException w:name="Medium Shading 2 Accent 3" w:semiHidden="0" w:uiPriority="64" w:unhideWhenUsed="0"/>
-    <w:lsdException w:name="Medium List 1 Accent 3" w:semiHidden="0" w:uiPriority="65" w:unhideWhenUsed="0"/>
-    <w:lsdException w:name="Medium List 2 Accent 3" w:semiHidden="0" w:uiPriority="66" w:unhideWhenUsed="0"/>
-    <w:lsdException w:name="Medium Grid 1 Accent 3" w:semiHidden="0" w:uiPriority="67" w:unhideWhenUsed="0"/>
-    <w:lsdException w:name="Medium Grid 2 Accent 3" w:semiHidden="0" w:uiPriority="68" w:unhideWhenUsed="0"/>
-    <w:lsdException w:name="Medium Grid 3 Accent 3" w:semiHidden="0" w:uiPriority="69" w:unhideWhenUsed="0"/>
-    <w:lsdException w:name="Dark List Accent 3" w:semiHidden="0" w:uiPriority="70" w:unhideWhenUsed="0"/>
-    <w:lsdException w:name="Colorful Shading Accent 3" w:semiHidden="0" w:uiPriority="71" w:unhideWhenUsed="0"/>
-    <w:lsdException w:name="Colorful List Accent 3" w:semiHidden="0" w:uiPriority="72" w:unhideWhenUsed="0"/>
-    <w:lsdException w:name="Colorful Grid Accent 3" w:semiHidden="0" w:uiPriority="73" w:unhideWhenUsed="0"/>
-    <w:lsdException w:name="Light Shading Accent 4" w:semiHidden="0" w:uiPriority="60" w:unhideWhenUsed="0"/>
-    <w:lsdException w:name="Light List Accent 4" w:semiHidden="0" w:uiPriority="61" w:unhideWhenUsed="0"/>
-    <w:lsdException w:name="Light Grid Accent 4" w:semiHidden="0" w:uiPriority="62" w:unhideWhenUsed="0"/>
-    <w:lsdException w:name="Medium Shading 1 Accent 4" w:semiHidden="0" w:uiPriority="63" w:unhideWhenUsed="0"/>
-    <w:lsdException w:name="Medium Shading 2 Accent 4" w:semiHidden="0" w:uiPriority="64" w:unhideWhenUsed="0"/>
-    <w:lsdException w:name="Medium List 1 Accent 4" w:semiHidden="0" w:uiPriority="65" w:unhideWhenUsed="0"/>
-    <w:lsdException w:name="Medium List 2 Accent 4" w:semiHidden="0" w:uiPriority="66" w:unhideWhenUsed="0"/>
-    <w:lsdException w:name="Medium Grid 1 Accent 4" w:semiHidden="0" w:uiPriority="67" w:unhideWhenUsed="0"/>
-    <w:lsdException w:name="Medium Grid 2 Accent 4" w:semiHidden="0" w:uiPriority="68" w:unhideWhenUsed="0"/>
-    <w:lsdException w:name="Medium Grid 3 Accent 4" w:semiHidden="0" w:uiPriority="69" w:unhideWhenUsed="0"/>
-    <w:lsdException w:name="Dark List Accent 4" w:semiHidden="0" w:uiPriority="70" w:unhideWhenUsed="0"/>
-    <w:lsdException w:name="Colorful Shading Accent 4" w:semiHidden="0" w:uiPriority="71" w:unhideWhenUsed="0"/>
-    <w:lsdException w:name="Colorful List Accent 4" w:semiHidden="0" w:uiPriority="72" w:unhideWhenUsed="0"/>
-    <w:lsdException w:name="Colorful Grid Accent 4" w:semiHidden="0" w:uiPriority="73" w:unhideWhenUsed="0"/>
-    <w:lsdException w:name="Light Shading Accent 5" w:semiHidden="0" w:uiPriority="60" w:unhideWhenUsed="0"/>
-    <w:lsdException w:name="Light List Accent 5" w:semiHidden="0" w:uiPriority="61" w:unhideWhenUsed="0"/>
-    <w:lsdException w:name="Light Grid Accent 5" w:semiHidden="0" w:uiPriority="62" w:unhideWhenUsed="0"/>
-    <w:lsdException w:name="Medium Shading 1 Accent 5" w:semiHidden="0" w:uiPriority="63" w:unhideWhenUsed="0"/>
-    <w:lsdException w:name="Medium Shading 2 Accent 5" w:semiHidden="0" w:uiPriority="64" w:unhideWhenUsed="0"/>
-    <w:lsdException w:name="Medium List 1 Accent 5" w:semiHidden="0" w:uiPriority="65" w:unhideWhenUsed="0"/>
-    <w:lsdException w:name="Medium List 2 Accent 5" w:semiHidden="0" w:uiPriority="66" w:unhideWhenUsed="0"/>
-    <w:lsdException w:name="Medium Grid 1 Accent 5" w:semiHidden="0" w:uiPriority="67" w:unhideWhenUsed="0"/>
-    <w:lsdException w:name="Medium Grid 2 Accent 5" w:semiHidden="0" w:uiPriority="68" w:unhideWhenUsed="0"/>
-    <w:lsdException w:name="Medium Grid 3 Accent 5" w:semiHidden="0" w:uiPriority="69" w:unhideWhenUsed="0"/>
-    <w:lsdException w:name="Dark List Accent 5" w:semiHidden="0" w:uiPriority="70" w:unhideWhenUsed="0"/>
-    <w:lsdException w:name="Colorful Shading Accent 5" w:semiHidden="0" w:uiPriority="71" w:unhideWhenUsed="0"/>
-    <w:lsdException w:name="Colorful List Accent 5" w:semiHidden="0" w:uiPriority="72" w:unhideWhenUsed="0"/>
-    <w:lsdException w:name="Colorful Grid Accent 5" w:semiHidden="0" w:uiPriority="73" w:unhideWhenUsed="0"/>
-    <w:lsdException w:name="Light Shading Accent 6" w:semiHidden="0" w:uiPriority="60" w:unhideWhenUsed="0"/>
-    <w:lsdException w:name="Light List Accent 6" w:semiHidden="0" w:uiPriority="61" w:unhideWhenUsed="0"/>
-    <w:lsdException w:name="Light Grid Accent 6" w:semiHidden="0" w:uiPriority="62" w:unhideWhenUsed="0"/>
-    <w:lsdException w:name="Medium Shading 1 Accent 6" w:semiHidden="0" w:uiPriority="63" w:unhideWhenUsed="0"/>
-    <w:lsdException w:name="Medium Shading 2 Accent 6" w:semiHidden="0" w:uiPriority="64" w:unhideWhenUsed="0"/>
-    <w:lsdException w:name="Medium List 1 Accent 6" w:semiHidden="0" w:uiPriority="65" w:unhideWhenUsed="0"/>
-    <w:lsdException w:name="Medium List 2 Accent 6" w:semiHidden="0" w:uiPriority="66" w:unhideWhenUsed="0"/>
-    <w:lsdException w:name="Medium Grid 1 Accent 6" w:semiHidden="0" w:uiPriority="67" w:unhideWhenUsed="0"/>
-    <w:lsdException w:name="Medium Grid 2 Accent 6" w:semiHidden="0" w:uiPriority="68" w:unhideWhenUsed="0"/>
-    <w:lsdException w:name="Medium Grid 3 Accent 6" w:semiHidden="0" w:uiPriority="69" w:unhideWhenUsed="0"/>
-    <w:lsdException w:name="Dark List Accent 6" w:semiHidden="0" w:uiPriority="70" w:unhideWhenUsed="0"/>
-    <w:lsdException w:name="Colorful Shading Accent 6" w:semiHidden="0" w:uiPriority="71" w:unhideWhenUsed="0"/>
-    <w:lsdException w:name="Colorful List Accent 6" w:semiHidden="0" w:uiPriority="72" w:unhideWhenUsed="0"/>
-    <w:lsdException w:name="Colorful Grid Accent 6" w:semiHidden="0" w:uiPriority="73" w:unhideWhenUsed="0"/>
-    <w:lsdException w:name="Subtle Emphasis" w:semiHidden="0" w:uiPriority="19" w:unhideWhenUsed="0" w:qFormat="1"/>
-    <w:lsdException w:name="Intense Emphasis" w:semiHidden="0" w:uiPriority="21" w:unhideWhenUsed="0" w:qFormat="1"/>
-    <w:lsdException w:name="Subtle Reference" w:semiHidden="0" w:uiPriority="31" w:unhideWhenUsed="0" w:qFormat="1"/>
-    <w:lsdException w:name="Intense Reference" w:semiHidden="0" w:uiPriority="32" w:unhideWhenUsed="0" w:qFormat="1"/>
-    <w:lsdException w:name="Book Title" w:semiHidden="0" w:uiPriority="33" w:unhideWhenUsed="0" w:qFormat="1"/>
-    <w:lsdException w:name="Bibliography" w:uiPriority="37"/>
-    <w:lsdException w:name="TOC Heading" w:uiPriority="39" w:qFormat="1"/>
+  <w:latentStyles w:defLockedState="0" w:defUIPriority="99" w:defSemiHidden="0" w:defUnhideWhenUsed="0" w:defQFormat="0" w:count="371">
+    <w:lsdException w:name="Normal" w:uiPriority="0" w:qFormat="1"/>
+    <w:lsdException w:name="heading 1" w:uiPriority="9" w:qFormat="1"/>
+    <w:lsdException w:name="heading 2" w:semiHidden="1" w:uiPriority="9" w:unhideWhenUsed="1" w:qFormat="1"/>
+    <w:lsdException w:name="heading 3" w:semiHidden="1" w:uiPriority="9" w:unhideWhenUsed="1" w:qFormat="1"/>
+    <w:lsdException w:name="heading 4" w:semiHidden="1" w:uiPriority="9" w:unhideWhenUsed="1" w:qFormat="1"/>
+    <w:lsdException w:name="heading 5" w:semiHidden="1" w:uiPriority="9" w:unhideWhenUsed="1" w:qFormat="1"/>
+    <w:lsdException w:name="heading 6" w:semiHidden="1" w:uiPriority="9" w:unhideWhenUsed="1" w:qFormat="1"/>
+    <w:lsdException w:name="heading 7" w:semiHidden="1" w:uiPriority="9" w:unhideWhenUsed="1" w:qFormat="1"/>
+    <w:lsdException w:name="heading 8" w:semiHidden="1" w:uiPriority="9" w:unhideWhenUsed="1" w:qFormat="1"/>
+    <w:lsdException w:name="heading 9" w:semiHidden="1" w:uiPriority="9" w:unhideWhenUsed="1" w:qFormat="1"/>
+    <w:lsdException w:name="index 1" w:semiHidden="1" w:unhideWhenUsed="1"/>
+    <w:lsdException w:name="index 2" w:semiHidden="1" w:unhideWhenUsed="1"/>
+    <w:lsdException w:name="index 3" w:semiHidden="1" w:unhideWhenUsed="1"/>
+    <w:lsdException w:name="index 4" w:semiHidden="1" w:unhideWhenUsed="1"/>
+    <w:lsdException w:name="index 5" w:semiHidden="1" w:unhideWhenUsed="1"/>
+    <w:lsdException w:name="index 6" w:semiHidden="1" w:unhideWhenUsed="1"/>
+    <w:lsdException w:name="index 7" w:semiHidden="1" w:unhideWhenUsed="1"/>
+    <w:lsdException w:name="index 8" w:semiHidden="1" w:unhideWhenUsed="1"/>
+    <w:lsdException w:name="index 9" w:semiHidden="1" w:unhideWhenUsed="1"/>
+    <w:lsdException w:name="toc 1" w:semiHidden="1" w:uiPriority="39" w:unhideWhenUsed="1"/>
+    <w:lsdException w:name="toc 2" w:semiHidden="1" w:uiPriority="39" w:unhideWhenUsed="1"/>
+    <w:lsdException w:name="toc 3" w:semiHidden="1" w:uiPriority="39" w:unhideWhenUsed="1"/>
+    <w:lsdException w:name="toc 4" w:semiHidden="1" w:uiPriority="39" w:unhideWhenUsed="1"/>
+    <w:lsdException w:name="toc 5" w:semiHidden="1" w:uiPriority="39" w:unhideWhenUsed="1"/>
+    <w:lsdException w:name="toc 6" w:semiHidden="1" w:uiPriority="39" w:unhideWhenUsed="1"/>
+    <w:lsdException w:name="toc 7" w:semiHidden="1" w:uiPriority="39" w:unhideWhenUsed="1"/>
+    <w:lsdException w:name="toc 8" w:semiHidden="1" w:uiPriority="39" w:unhideWhenUsed="1"/>
+    <w:lsdException w:name="toc 9" w:semiHidden="1" w:uiPriority="39" w:unhideWhenUsed="1"/>
+    <w:lsdException w:name="Normal Indent" w:semiHidden="1" w:unhideWhenUsed="1"/>
+    <w:lsdException w:name="footnote text" w:semiHidden="1" w:unhideWhenUsed="1"/>
+    <w:lsdException w:name="annotation text" w:semiHidden="1" w:unhideWhenUsed="1"/>
+    <w:lsdException w:name="header" w:semiHidden="1" w:unhideWhenUsed="1"/>
+    <w:lsdException w:name="footer" w:semiHidden="1" w:unhideWhenUsed="1"/>
+    <w:lsdException w:name="index heading" w:semiHidden="1" w:unhideWhenUsed="1"/>
+    <w:lsdException w:name="caption" w:semiHidden="1" w:uiPriority="35" w:unhideWhenUsed="1" w:qFormat="1"/>
+    <w:lsdException w:name="table of figures" w:semiHidden="1" w:unhideWhenUsed="1"/>
+    <w:lsdException w:name="envelope address" w:semiHidden="1" w:unhideWhenUsed="1"/>
+    <w:lsdException w:name="envelope return" w:semiHidden="1" w:unhideWhenUsed="1"/>
+    <w:lsdException w:name="footnote reference" w:semiHidden="1" w:unhideWhenUsed="1"/>
+    <w:lsdException w:name="annotation reference" w:semiHidden="1" w:unhideWhenUsed="1"/>
+    <w:lsdException w:name="line number" w:semiHidden="1" w:unhideWhenUsed="1"/>
+    <w:lsdException w:name="page number" w:semiHidden="1" w:unhideWhenUsed="1"/>
+    <w:lsdException w:name="endnote reference" w:semiHidden="1" w:unhideWhenUsed="1"/>
+    <w:lsdException w:name="endnote text" w:semiHidden="1" w:unhideWhenUsed="1"/>
+    <w:lsdException w:name="table of authorities" w:semiHidden="1" w:unhideWhenUsed="1"/>
+    <w:lsdException w:name="macro" w:semiHidden="1" w:unhideWhenUsed="1"/>
+    <w:lsdException w:name="toa heading" w:semiHidden="1" w:unhideWhenUsed="1"/>
+    <w:lsdException w:name="List" w:semiHidden="1" w:unhideWhenUsed="1"/>
+    <w:lsdException w:name="List Bullet" w:semiHidden="1" w:unhideWhenUsed="1"/>
+    <w:lsdException w:name="List Number" w:semiHidden="1" w:unhideWhenUsed="1"/>
+    <w:lsdException w:name="List 2" w:semiHidden="1" w:unhideWhenUsed="1"/>
+    <w:lsdException w:name="List 3" w:semiHidden="1" w:unhideWhenUsed="1"/>
+    <w:lsdException w:name="List 4" w:semiHidden="1" w:unhideWhenUsed="1"/>
+    <w:lsdException w:name="List 5" w:semiHidden="1" w:unhideWhenUsed="1"/>
+    <w:lsdException w:name="List Bullet 2" w:semiHidden="1" w:unhideWhenUsed="1"/>
+    <w:lsdException w:name="List Bullet 3" w:semiHidden="1" w:unhideWhenUsed="1"/>
+    <w:lsdException w:name="List Bullet 4" w:semiHidden="1" w:unhideWhenUsed="1"/>
+    <w:lsdException w:name="List Bullet 5" w:semiHidden="1" w:unhideWhenUsed="1"/>
+    <w:lsdException w:name="List Number 2" w:semiHidden="1" w:unhideWhenUsed="1"/>
+    <w:lsdException w:name="List Number 3" w:semiHidden="1" w:unhideWhenUsed="1"/>
+    <w:lsdException w:name="List Number 4" w:semiHidden="1" w:unhideWhenUsed="1"/>
+    <w:lsdException w:name="List Number 5" w:semiHidden="1" w:unhideWhenUsed="1"/>
+    <w:lsdException w:name="Title" w:uiPriority="10" w:qFormat="1"/>
+    <w:lsdException w:name="Closing" w:semiHidden="1" w:unhideWhenUsed="1"/>
+    <w:lsdException w:name="Signature" w:semiHidden="1" w:unhideWhenUsed="1"/>
+    <w:lsdException w:name="Default Paragraph Font" w:semiHidden="1" w:uiPriority="1" w:unhideWhenUsed="1"/>
+    <w:lsdException w:name="Body Text" w:semiHidden="1" w:unhideWhenUsed="1"/>
+    <w:lsdException w:name="Body Text Indent" w:semiHidden="1" w:unhideWhenUsed="1"/>
+    <w:lsdException w:name="List Continue" w:semiHidden="1" w:unhideWhenUsed="1"/>
+    <w:lsdException w:name="List Continue 2" w:semiHidden="1" w:unhideWhenUsed="1"/>
+    <w:lsdException w:name="List Continue 3" w:semiHidden="1" w:unhideWhenUsed="1"/>
+    <w:lsdException w:name="List Continue 4" w:semiHidden="1" w:unhideWhenUsed="1"/>
+    <w:lsdException w:name="List Continue 5" w:semiHidden="1" w:unhideWhenUsed="1"/>
+    <w:lsdException w:name="Message Header" w:semiHidden="1" w:unhideWhenUsed="1"/>
+    <w:lsdException w:name="Subtitle" w:uiPriority="11" w:qFormat="1"/>
+    <w:lsdException w:name="Salutation" w:semiHidden="1" w:unhideWhenUsed="1"/>
+    <w:lsdException w:name="Date" w:semiHidden="1" w:unhideWhenUsed="1"/>
+    <w:lsdException w:name="Body Text First Indent" w:semiHidden="1" w:unhideWhenUsed="1"/>
+    <w:lsdException w:name="Body Text First Indent 2" w:semiHidden="1" w:unhideWhenUsed="1"/>
+    <w:lsdException w:name="Note Heading" w:semiHidden="1" w:unhideWhenUsed="1"/>
+    <w:lsdException w:name="Body Text 2" w:semiHidden="1" w:unhideWhenUsed="1"/>
+    <w:lsdException w:name="Body Text 3" w:semiHidden="1" w:unhideWhenUsed="1"/>
+    <w:lsdException w:name="Body Text Indent 2" w:semiHidden="1" w:unhideWhenUsed="1"/>
+    <w:lsdException w:name="Body Text Indent 3" w:semiHidden="1" w:unhideWhenUsed="1"/>
+    <w:lsdException w:name="Block Text" w:semiHidden="1" w:unhideWhenUsed="1"/>
+    <w:lsdException w:name="Hyperlink" w:semiHidden="1" w:unhideWhenUsed="1"/>
+    <w:lsdException w:name="FollowedHyperlink" w:semiHidden="1" w:unhideWhenUsed="1"/>
+    <w:lsdException w:name="Strong" w:uiPriority="22" w:qFormat="1"/>
+    <w:lsdException w:name="Emphasis" w:uiPriority="20" w:qFormat="1"/>
+    <w:lsdException w:name="Document Map" w:semiHidden="1" w:unhideWhenUsed="1"/>
+    <w:lsdException w:name="Plain Text" w:semiHidden="1" w:unhideWhenUsed="1"/>
+    <w:lsdException w:name="E-mail Signature" w:semiHidden="1" w:unhideWhenUsed="1"/>
+    <w:lsdException w:name="HTML Top of Form" w:semiHidden="1" w:unhideWhenUsed="1"/>
+    <w:lsdException w:name="HTML Bottom of Form" w:semiHidden="1" w:unhideWhenUsed="1"/>
+    <w:lsdException w:name="Normal (Web)" w:semiHidden="1" w:unhideWhenUsed="1"/>
+    <w:lsdException w:name="HTML Acronym" w:semiHidden="1" w:unhideWhenUsed="1"/>
+    <w:lsdException w:name="HTML Address" w:semiHidden="1" w:unhideWhenUsed="1"/>
+    <w:lsdException w:name="HTML Cite" w:semiHidden="1" w:unhideWhenUsed="1"/>
+    <w:lsdException w:name="HTML Code" w:semiHidden="1" w:unhideWhenUsed="1"/>
+    <w:lsdException w:name="HTML Definition" w:semiHidden="1" w:unhideWhenUsed="1"/>
+    <w:lsdException w:name="HTML Keyboard" w:semiHidden="1" w:unhideWhenUsed="1"/>
+    <w:lsdException w:name="HTML Preformatted" w:semiHidden="1" w:unhideWhenUsed="1"/>
+    <w:lsdException w:name="HTML Sample" w:semiHidden="1" w:unhideWhenUsed="1"/>
+    <w:lsdException w:name="HTML Typewriter" w:semiHidden="1" w:unhideWhenUsed="1"/>
+    <w:lsdException w:name="HTML Variable" w:semiHidden="1" w:unhideWhenUsed="1"/>
+    <w:lsdException w:name="Normal Table" w:semiHidden="1" w:unhideWhenUsed="1"/>
+    <w:lsdException w:name="annotation subject" w:semiHidden="1" w:unhideWhenUsed="1"/>
+    <w:lsdException w:name="No List" w:semiHidden="1" w:unhideWhenUsed="1"/>
+    <w:lsdException w:name="Outline List 1" w:semiHidden="1" w:unhideWhenUsed="1"/>
+    <w:lsdException w:name="Outline List 2" w:semiHidden="1" w:unhideWhenUsed="1"/>
+    <w:lsdException w:name="Outline List 3" w:semiHidden="1" w:unhideWhenUsed="1"/>
+    <w:lsdException w:name="Table Simple 1" w:semiHidden="1" w:unhideWhenUsed="1"/>
+    <w:lsdException w:name="Table Simple 2" w:semiHidden="1" w:unhideWhenUsed="1"/>
+    <w:lsdException w:name="Table Simple 3" w:semiHidden="1" w:unhideWhenUsed="1"/>
+    <w:lsdException w:name="Table Classic 1" w:semiHidden="1" w:unhideWhenUsed="1"/>
+    <w:lsdException w:name="Table Classic 2" w:semiHidden="1" w:unhideWhenUsed="1"/>
+    <w:lsdException w:name="Table Classic 3" w:semiHidden="1" w:unhideWhenUsed="1"/>
+    <w:lsdException w:name="Table Classic 4" w:semiHidden="1" w:unhideWhenUsed="1"/>
+    <w:lsdException w:name="Table Colorful 1" w:semiHidden="1" w:unhideWhenUsed="1"/>
+    <w:lsdException w:name="Table Colorful 2" w:semiHidden="1" w:unhideWhenUsed="1"/>
+    <w:lsdException w:name="Table Colorful 3" w:semiHidden="1" w:unhideWhenUsed="1"/>
+    <w:lsdException w:name="Table Columns 1" w:semiHidden="1" w:unhideWhenUsed="1"/>
+    <w:lsdException w:name="Table Columns 2" w:semiHidden="1" w:unhideWhenUsed="1"/>
+    <w:lsdException w:name="Table Columns 3" w:semiHidden="1" w:unhideWhenUsed="1"/>
+    <w:lsdException w:name="Table Columns 4" w:semiHidden="1" w:unhideWhenUsed="1"/>
+    <w:lsdException w:name="Table Columns 5" w:semiHidden="1" w:unhideWhenUsed="1"/>
+    <w:lsdException w:name="Table Grid 1" w:semiHidden="1" w:unhideWhenUsed="1"/>
+    <w:lsdException w:name="Table Grid 2" w:semiHidden="1" w:unhideWhenUsed="1"/>
+    <w:lsdException w:name="Table Grid 3" w:semiHidden="1" w:unhideWhenUsed="1"/>
+    <w:lsdException w:name="Table Grid 4" w:semiHidden="1" w:unhideWhenUsed="1"/>
+    <w:lsdException w:name="Table Grid 5" w:semiHidden="1" w:unhideWhenUsed="1"/>
+    <w:lsdException w:name="Table Grid 6" w:semiHidden="1" w:unhideWhenUsed="1"/>
+    <w:lsdException w:name="Table Grid 7" w:semiHidden="1" w:unhideWhenUsed="1"/>
+    <w:lsdException w:name="Table Grid 8" w:semiHidden="1" w:unhideWhenUsed="1"/>
+    <w:lsdException w:name="Table List 1" w:semiHidden="1" w:unhideWhenUsed="1"/>
+    <w:lsdException w:name="Table List 2" w:semiHidden="1" w:unhideWhenUsed="1"/>
+    <w:lsdException w:name="Table List 3" w:semiHidden="1" w:unhideWhenUsed="1"/>
+    <w:lsdException w:name="Table List 4" w:semiHidden="1" w:unhideWhenUsed="1"/>
+    <w:lsdException w:name="Table List 5" w:semiHidden="1" w:unhideWhenUsed="1"/>
+    <w:lsdException w:name="Table List 6" w:semiHidden="1" w:unhideWhenUsed="1"/>
+    <w:lsdException w:name="Table List 7" w:semiHidden="1" w:unhideWhenUsed="1"/>
+    <w:lsdException w:name="Table List 8" w:semiHidden="1" w:unhideWhenUsed="1"/>
+    <w:lsdException w:name="Table 3D effects 1" w:semiHidden="1" w:unhideWhenUsed="1"/>
+    <w:lsdException w:name="Table 3D effects 2" w:semiHidden="1" w:unhideWhenUsed="1"/>
+    <w:lsdException w:name="Table 3D effects 3" w:semiHidden="1" w:unhideWhenUsed="1"/>
+    <w:lsdException w:name="Table Contemporary" w:semiHidden="1" w:unhideWhenUsed="1"/>
+    <w:lsdException w:name="Table Elegant" w:semiHidden="1" w:unhideWhenUsed="1"/>
+    <w:lsdException w:name="Table Professional" w:semiHidden="1" w:unhideWhenUsed="1"/>
+    <w:lsdException w:name="Table Subtle 1" w:semiHidden="1" w:unhideWhenUsed="1"/>
+    <w:lsdException w:name="Table Subtle 2" w:semiHidden="1" w:unhideWhenUsed="1"/>
+    <w:lsdException w:name="Table Web 1" w:semiHidden="1" w:unhideWhenUsed="1"/>
+    <w:lsdException w:name="Table Web 2" w:semiHidden="1" w:unhideWhenUsed="1"/>
+    <w:lsdException w:name="Table Web 3" w:semiHidden="1" w:unhideWhenUsed="1"/>
+    <w:lsdException w:name="Balloon Text" w:semiHidden="1" w:unhideWhenUsed="1"/>
+    <w:lsdException w:name="Table Grid" w:uiPriority="59"/>
+    <w:lsdException w:name="Table Theme" w:semiHidden="1" w:unhideWhenUsed="1"/>
+    <w:lsdException w:name="Placeholder Text" w:semiHidden="1"/>
+    <w:lsdException w:name="No Spacing" w:uiPriority="1" w:qFormat="1"/>
+    <w:lsdException w:name="Light Shading" w:uiPriority="60"/>
+    <w:lsdException w:name="Light List" w:uiPriority="61"/>
+    <w:lsdException w:name="Light Grid" w:uiPriority="62"/>
+    <w:lsdException w:name="Medium Shading 1" w:uiPriority="63"/>
+    <w:lsdException w:name="Medium Shading 2" w:uiPriority="64"/>
+    <w:lsdException w:name="Medium List 1" w:uiPriority="65"/>
+    <w:lsdException w:name="Medium List 2" w:uiPriority="66"/>
+    <w:lsdException w:name="Medium Grid 1" w:uiPriority="67"/>
+    <w:lsdException w:name="Medium Grid 2" w:uiPriority="68"/>
+    <w:lsdException w:name="Medium Grid 3" w:uiPriority="69"/>
+    <w:lsdException w:name="Dark List" w:uiPriority="70"/>
+    <w:lsdException w:name="Colorful Shading" w:uiPriority="71"/>
+    <w:lsdException w:name="Colorful List" w:uiPriority="72"/>
+    <w:lsdException w:name="Colorful Grid" w:uiPriority="73"/>
+    <w:lsdException w:name="Light Shading Accent 1" w:uiPriority="60"/>
+    <w:lsdException w:name="Light List Accent 1" w:uiPriority="61"/>
+    <w:lsdException w:name="Light Grid Accent 1" w:uiPriority="62"/>
+    <w:lsdException w:name="Medium Shading 1 Accent 1" w:uiPriority="63"/>
+    <w:lsdException w:name="Medium Shading 2 Accent 1" w:uiPriority="64"/>
+    <w:lsdException w:name="Medium List 1 Accent 1" w:uiPriority="65"/>
+    <w:lsdException w:name="Revision" w:semiHidden="1"/>
+    <w:lsdException w:name="List Paragraph" w:uiPriority="34" w:qFormat="1"/>
+    <w:lsdException w:name="Quote" w:uiPriority="29" w:qFormat="1"/>
+    <w:lsdException w:name="Intense Quote" w:uiPriority="30" w:qFormat="1"/>
+    <w:lsdException w:name="Medium List 2 Accent 1" w:uiPriority="66"/>
+    <w:lsdException w:name="Medium Grid 1 Accent 1" w:uiPriority="67"/>
+    <w:lsdException w:name="Medium Grid 2 Accent 1" w:uiPriority="68"/>
+    <w:lsdException w:name="Medium Grid 3 Accent 1" w:uiPriority="69"/>
+    <w:lsdException w:name="Dark List Accent 1" w:uiPriority="70"/>
+    <w:lsdException w:name="Colorful Shading Accent 1" w:uiPriority="71"/>
+    <w:lsdException w:name="Colorful List Accent 1" w:uiPriority="72"/>
+    <w:lsdException w:name="Colorful Grid Accent 1" w:uiPriority="73"/>
+    <w:lsdException w:name="Light Shading Accent 2" w:uiPriority="60"/>
+    <w:lsdException w:name="Light List Accent 2" w:uiPriority="61"/>
+    <w:lsdException w:name="Light Grid Accent 2" w:uiPriority="62"/>
+    <w:lsdException w:name="Medium Shading 1 Accent 2" w:uiPriority="63"/>
+    <w:lsdException w:name="Medium Shading 2 Accent 2" w:uiPriority="64"/>
+    <w:lsdException w:name="Medium List 1 Accent 2" w:uiPriority="65"/>
+    <w:lsdException w:name="Medium List 2 Accent 2" w:uiPriority="66"/>
+    <w:lsdException w:name="Medium Grid 1 Accent 2" w:uiPriority="67"/>
+    <w:lsdException w:name="Medium Grid 2 Accent 2" w:uiPriority="68"/>
+    <w:lsdException w:name="Medium Grid 3 Accent 2" w:uiPriority="69"/>
+    <w:lsdException w:name="Dark List Accent 2" w:uiPriority="70"/>
+    <w:lsdException w:name="Colorful Shading Accent 2" w:uiPriority="71"/>
+    <w:lsdException w:name="Colorful List Accent 2" w:uiPriority="72"/>
+    <w:lsdException w:name="Colorful Grid Accent 2" w:uiPriority="73"/>
+    <w:lsdException w:name="Light Shading Accent 3" w:uiPriority="60"/>
+    <w:lsdException w:name="Light List Accent 3" w:uiPriority="61"/>
+    <w:lsdException w:name="Light Grid Accent 3" w:uiPriority="62"/>
+    <w:lsdException w:name="Medium Shading 1 Accent 3" w:uiPriority="63"/>
+    <w:lsdException w:name="Medium Shading 2 Accent 3" w:uiPriority="64"/>
+    <w:lsdException w:name="Medium List 1 Accent 3" w:uiPriority="65"/>
+    <w:lsdException w:name="Medium List 2 Accent 3" w:uiPriority="66"/>
+    <w:lsdException w:name="Medium Grid 1 Accent 3" w:uiPriority="67"/>
+    <w:lsdException w:name="Medium Grid 2 Accent 3" w:uiPriority="68"/>
+    <w:lsdException w:name="Medium Grid 3 Accent 3" w:uiPriority="69"/>
+    <w:lsdException w:name="Dark List Accent 3" w:uiPriority="70"/>
+    <w:lsdException w:name="Colorful Shading Accent 3" w:uiPriority="71"/>
+    <w:lsdException w:name="Colorful List Accent 3" w:uiPriority="72"/>
+    <w:lsdException w:name="Colorful Grid Accent 3" w:uiPriority="73"/>
+    <w:lsdException w:name="Light Shading Accent 4" w:uiPriority="60"/>
+    <w:lsdException w:name="Light List Accent 4" w:uiPriority="61"/>
+    <w:lsdException w:name="Light Grid Accent 4" w:uiPriority="62"/>
+    <w:lsdException w:name="Medium Shading 1 Accent 4" w:uiPriority="63"/>
+    <w:lsdException w:name="Medium Shading 2 Accent 4" w:uiPriority="64"/>
+    <w:lsdException w:name="Medium List 1 Accent 4" w:uiPriority="65"/>
+    <w:lsdException w:name="Medium List 2 Accent 4" w:uiPriority="66"/>
+    <w:lsdException w:name="Medium Grid 1 Accent 4" w:uiPriority="67"/>
+    <w:lsdException w:name="Medium Grid 2 Accent 4" w:uiPriority="68"/>
+    <w:lsdException w:name="Medium Grid 3 Accent 4" w:uiPriority="69"/>
+    <w:lsdException w:name="Dark List Accent 4" w:uiPriority="70"/>
+    <w:lsdException w:name="Colorful Shading Accent 4" w:uiPriority="71"/>
+    <w:lsdException w:name="Colorful List Accent 4" w:uiPriority="72"/>
+    <w:lsdException w:name="Colorful Grid Accent 4" w:uiPriority="73"/>
+    <w:lsdException w:name="Light Shading Accent 5" w:uiPriority="60"/>
+    <w:lsdException w:name="Light List Accent 5" w:uiPriority="61"/>
+    <w:lsdException w:name="Light Grid Accent 5" w:uiPriority="62"/>
+    <w:lsdException w:name="Medium Shading 1 Accent 5" w:uiPriority="63"/>
+    <w:lsdException w:name="Medium Shading 2 Accent 5" w:uiPriority="64"/>
+    <w:lsdException w:name="Medium List 1 Accent 5" w:uiPriority="65"/>
+    <w:lsdException w:name="Medium List 2 Accent 5" w:uiPriority="66"/>
+    <w:lsdException w:name="Medium Grid 1 Accent 5" w:uiPriority="67"/>
+    <w:lsdException w:name="Medium Grid 2 Accent 5" w:uiPriority="68"/>
+    <w:lsdException w:name="Medium Grid 3 Accent 5" w:uiPriority="69"/>
+    <w:lsdException w:name="Dark List Accent 5" w:uiPriority="70"/>
+    <w:lsdException w:name="Colorful Shading Accent 5" w:uiPriority="71"/>
+    <w:lsdException w:name="Colorful List Accent 5" w:uiPriority="72"/>
+    <w:lsdException w:name="Colorful Grid Accent 5" w:uiPriority="73"/>
+    <w:lsdException w:name="Light Shading Accent 6" w:uiPriority="60"/>
+    <w:lsdException w:name="Light List Accent 6" w:uiPriority="61"/>
+    <w:lsdException w:name="Light Grid Accent 6" w:uiPriority="62"/>
+    <w:lsdException w:name="Medium Shading 1 Accent 6" w:uiPriority="63"/>
+    <w:lsdException w:name="Medium Shading 2 Accent 6" w:uiPriority="64"/>
+    <w:lsdException w:name="Medium List 1 Accent 6" w:uiPriority="65"/>
+    <w:lsdException w:name="Medium List 2 Accent 6" w:uiPriority="66"/>
+    <w:lsdException w:name="Medium Grid 1 Accent 6" w:uiPriority="67"/>
+    <w:lsdException w:name="Medium Grid 2 Accent 6" w:uiPriority="68"/>
+    <w:lsdException w:name="Medium Grid 3 Accent 6" w:uiPriority="69"/>
+    <w:lsdException w:name="Dark List Accent 6" w:uiPriority="70"/>
+    <w:lsdException w:name="Colorful Shading Accent 6" w:uiPriority="71"/>
+    <w:lsdException w:name="Colorful List Accent 6" w:uiPriority="72"/>
+    <w:lsdException w:name="Colorful Grid Accent 6" w:uiPriority="73"/>
+    <w:lsdException w:name="Subtle Emphasis" w:uiPriority="19" w:qFormat="1"/>
+    <w:lsdException w:name="Intense Emphasis" w:uiPriority="21" w:qFormat="1"/>
+    <w:lsdException w:name="Subtle Reference" w:uiPriority="31" w:qFormat="1"/>
+    <w:lsdException w:name="Intense Reference" w:uiPriority="32" w:qFormat="1"/>
+    <w:lsdException w:name="Book Title" w:uiPriority="33" w:qFormat="1"/>
+    <w:lsdException w:name="Bibliography" w:semiHidden="1" w:uiPriority="37" w:unhideWhenUsed="1"/>
+    <w:lsdException w:name="TOC Heading" w:semiHidden="1" w:uiPriority="39" w:unhideWhenUsed="1" w:qFormat="1"/>
+    <w:lsdException w:name="Plain Table 1" w:uiPriority="41"/>
+    <w:lsdException w:name="Plain Table 2" w:uiPriority="42"/>
+    <w:lsdException w:name="Plain Table 3" w:uiPriority="43"/>
+    <w:lsdException w:name="Plain Table 4" w:uiPriority="44"/>
+    <w:lsdException w:name="Plain Table 5" w:uiPriority="45"/>
+    <w:lsdException w:name="Grid Table Light" w:uiPriority="40"/>
+    <w:lsdException w:name="Grid Table 1 Light" w:uiPriority="46"/>
+    <w:lsdException w:name="Grid Table 2" w:uiPriority="47"/>
+    <w:lsdException w:name="Grid Table 3" w:uiPriority="48"/>
+    <w:lsdException w:name="Grid Table 4" w:uiPriority="49"/>
+    <w:lsdException w:name="Grid Table 5 Dark" w:uiPriority="50"/>
+    <w:lsdException w:name="Grid Table 6 Colorful" w:uiPriority="51"/>
+    <w:lsdException w:name="Grid Table 7 Colorful" w:uiPriority="52"/>
+    <w:lsdException w:name="Grid Table 1 Light Accent 1" w:uiPriority="46"/>
+    <w:lsdException w:name="Grid Table 2 Accent 1" w:uiPriority="47"/>
+    <w:lsdException w:name="Grid Table 3 Accent 1" w:uiPriority="48"/>
+    <w:lsdException w:name="Grid Table 4 Accent 1" w:uiPriority="49"/>
+    <w:lsdException w:name="Grid Table 5 Dark Accent 1" w:uiPriority="50"/>
+    <w:lsdException w:name="Grid Table 6 Colorful Accent 1" w:uiPriority="51"/>
+    <w:lsdException w:name="Grid Table 7 Colorful Accent 1" w:uiPriority="52"/>
+    <w:lsdException w:name="Grid Table 1 Light Accent 2" w:uiPriority="46"/>
+    <w:lsdException w:name="Grid Table 2 Accent 2" w:uiPriority="47"/>
+    <w:lsdException w:name="Grid Table 3 Accent 2" w:uiPriority="48"/>
+    <w:lsdException w:name="Grid Table 4 Accent 2" w:uiPriority="49"/>
+    <w:lsdException w:name="Grid Table 5 Dark Accent 2" w:uiPriority="50"/>
+    <w:lsdException w:name="Grid Table 6 Colorful Accent 2" w:uiPriority="51"/>
+    <w:lsdException w:name="Grid Table 7 Colorful Accent 2" w:uiPriority="52"/>
+    <w:lsdException w:name="Grid Table 1 Light Accent 3" w:uiPriority="46"/>
+    <w:lsdException w:name="Grid Table 2 Accent 3" w:uiPriority="47"/>
+    <w:lsdException w:name="Grid Table 3 Accent 3" w:uiPriority="48"/>
+    <w:lsdException w:name="Grid Table 4 Accent 3" w:uiPriority="49"/>
+    <w:lsdException w:name="Grid Table 5 Dark Accent 3" w:uiPriority="50"/>
+    <w:lsdException w:name="Grid Table 6 Colorful Accent 3" w:uiPriority="51"/>
+    <w:lsdException w:name="Grid Table 7 Colorful Accent 3" w:uiPriority="52"/>
+    <w:lsdException w:name="Grid Table 1 Light Accent 4" w:uiPriority="46"/>
+    <w:lsdException w:name="Grid Table 2 Accent 4" w:uiPriority="47"/>
+    <w:lsdException w:name="Grid Table 3 Accent 4" w:uiPriority="48"/>
+    <w:lsdException w:name="Grid Table 4 Accent 4" w:uiPriority="49"/>
+    <w:lsdException w:name="Grid Table 5 Dark Accent 4" w:uiPriority="50"/>
+    <w:lsdException w:name="Grid Table 6 Colorful Accent 4" w:uiPriority="51"/>
+    <w:lsdException w:name="Grid Table 7 Colorful Accent 4" w:uiPriority="52"/>
+    <w:lsdException w:name="Grid Table 1 Light Accent 5" w:uiPriority="46"/>
+    <w:lsdException w:name="Grid Table 2 Accent 5" w:uiPriority="47"/>
+    <w:lsdException w:name="Grid Table 3 Accent 5" w:uiPriority="48"/>
+    <w:lsdException w:name="Grid Table 4 Accent 5" w:uiPriority="49"/>
+    <w:lsdException w:name="Grid Table 5 Dark Accent 5" w:uiPriority="50"/>
+    <w:lsdException w:name="Grid Table 6 Colorful Accent 5" w:uiPriority="51"/>
+    <w:lsdException w:name="Grid Table 7 Colorful Accent 5" w:uiPriority="52"/>
+    <w:lsdException w:name="Grid Table 1 Light Accent 6" w:uiPriority="46"/>
+    <w:lsdException w:name="Grid Table 2 Accent 6" w:uiPriority="47"/>
+    <w:lsdException w:name="Grid Table 3 Accent 6" w:uiPriority="48"/>
+    <w:lsdException w:name="Grid Table 4 Accent 6" w:uiPriority="49"/>
+    <w:lsdException w:name="Grid Table 5 Dark Accent 6" w:uiPriority="50"/>
+    <w:lsdException w:name="Grid Table 6 Colorful Accent 6" w:uiPriority="51"/>
+    <w:lsdException w:name="Grid Table 7 Colorful Accent 6" w:uiPriority="52"/>
+    <w:lsdException w:name="List Table 1 Light" w:uiPriority="46"/>
+    <w:lsdException w:name="List Table 2" w:uiPriority="47"/>
+    <w:lsdException w:name="List Table 3" w:uiPriority="48"/>
+    <w:lsdException w:name="List Table 4" w:uiPriority="49"/>
+    <w:lsdException w:name="List Table 5 Dark" w:uiPriority="50"/>
+    <w:lsdException w:name="List Table 6 Colorful" w:uiPriority="51"/>
+    <w:lsdException w:name="List Table 7 Colorful" w:uiPriority="52"/>
+    <w:lsdException w:name="List Table 1 Light Accent 1" w:uiPriority="46"/>
+    <w:lsdException w:name="List Table 2 Accent 1" w:uiPriority="47"/>
+    <w:lsdException w:name="List Table 3 Accent 1" w:uiPriority="48"/>
+    <w:lsdException w:name="List Table 4 Accent 1" w:uiPriority="49"/>
+    <w:lsdException w:name="List Table 5 Dark Accent 1" w:uiPriority="50"/>
+    <w:lsdException w:name="List Table 6 Colorful Accent 1" w:uiPriority="51"/>
+    <w:lsdException w:name="List Table 7 Colorful Accent 1" w:uiPriority="52"/>
+    <w:lsdException w:name="List Table 1 Light Accent 2" w:uiPriority="46"/>
+    <w:lsdException w:name="List Table 2 Accent 2" w:uiPriority="47"/>
+    <w:lsdException w:name="List Table 3 Accent 2" w:uiPriority="48"/>
+    <w:lsdException w:name="List Table 4 Accent 2" w:uiPriority="49"/>
+    <w:lsdException w:name="List Table 5 Dark Accent 2" w:uiPriority="50"/>
+    <w:lsdException w:name="List Table 6 Colorful Accent 2" w:uiPriority="51"/>
+    <w:lsdException w:name="List Table 7 Colorful Accent 2" w:uiPriority="52"/>
+    <w:lsdException w:name="List Table 1 Light Accent 3" w:uiPriority="46"/>
+    <w:lsdException w:name="List Table 2 Accent 3" w:uiPriority="47"/>
+    <w:lsdException w:name="List Table 3 Accent 3" w:uiPriority="48"/>
+    <w:lsdException w:name="List Table 4 Accent 3" w:uiPriority="49"/>
+    <w:lsdException w:name="List Table 5 Dark Accent 3" w:uiPriority="50"/>
+    <w:lsdException w:name="List Table 6 Colorful Accent 3" w:uiPriority="51"/>
+    <w:lsdException w:name="List Table 7 Colorful Accent 3" w:uiPriority="52"/>
+    <w:lsdException w:name="List Table 1 Light Accent 4" w:uiPriority="46"/>
+    <w:lsdException w:name="List Table 2 Accent 4" w:uiPriority="47"/>
+    <w:lsdException w:name="List Table 3 Accent 4" w:uiPriority="48"/>
+    <w:lsdException w:name="List Table 4 Accent 4" w:uiPriority="49"/>
+    <w:lsdException w:name="List Table 5 Dark Accent 4" w:uiPriority="50"/>
+    <w:lsdException w:name="List Table 6 Colorful Accent 4" w:uiPriority="51"/>
+    <w:lsdException w:name="List Table 7 Colorful Accent 4" w:uiPriority="52"/>
+    <w:lsdException w:name="List Table 1 Light Accent 5" w:uiPriority="46"/>
+    <w:lsdException w:name="List Table 2 Accent 5" w:uiPriority="47"/>
+    <w:lsdException w:name="List Table 3 Accent 5" w:uiPriority="48"/>
+    <w:lsdException w:name="List Table 4 Accent 5" w:uiPriority="49"/>
+    <w:lsdException w:name="List Table 5 Dark Accent 5" w:uiPriority="50"/>
+    <w:lsdException w:name="List Table 6 Colorful Accent 5" w:uiPriority="51"/>
+    <w:lsdException w:name="List Table 7 Colorful Accent 5" w:uiPriority="52"/>
+    <w:lsdException w:name="List Table 1 Light Accent 6" w:uiPriority="46"/>
+    <w:lsdException w:name="List Table 2 Accent 6" w:uiPriority="47"/>
+    <w:lsdException w:name="List Table 3 Accent 6" w:uiPriority="48"/>
+    <w:lsdException w:name="List Table 4 Accent 6" w:uiPriority="49"/>
+    <w:lsdException w:name="List Table 5 Dark Accent 6" w:uiPriority="50"/>
+    <w:lsdException w:name="List Table 6 Colorful Accent 6" w:uiPriority="51"/>
+    <w:lsdException w:name="List Table 7 Colorful Accent 6" w:uiPriority="52"/>
   </w:latentStyles>
   <w:style w:type="paragraph" w:default="1" w:styleId="Normal">
     <w:name w:val="Normal"/>
@@ -6166,7 +6420,6 @@
     <w:uiPriority w:val="99"/>
     <w:semiHidden/>
     <w:unhideWhenUsed/>
-    <w:qFormat/>
     <w:tblPr>
       <w:tblInd w:w="0" w:type="dxa"/>
       <w:tblCellMar>
@@ -6192,7 +6445,6 @@
       <w:spacing w:after="0" w:line="240" w:lineRule="auto"/>
     </w:pPr>
     <w:tblPr>
-      <w:tblInd w:w="0" w:type="dxa"/>
       <w:tblBorders>
         <w:top w:val="single" w:sz="4" w:space="0" w:color="auto"/>
         <w:left w:val="single" w:sz="4" w:space="0" w:color="auto"/>
@@ -6201,12 +6453,6 @@
         <w:insideH w:val="single" w:sz="4" w:space="0" w:color="auto"/>
         <w:insideV w:val="single" w:sz="4" w:space="0" w:color="auto"/>
       </w:tblBorders>
-      <w:tblCellMar>
-        <w:top w:w="0" w:type="dxa"/>
-        <w:left w:w="108" w:type="dxa"/>
-        <w:bottom w:w="0" w:type="dxa"/>
-        <w:right w:w="108" w:type="dxa"/>
-      </w:tblCellMar>
     </w:tblPr>
     <w:tcPr>
       <w:shd w:val="clear" w:color="auto" w:fill="auto"/>
@@ -6259,18 +6505,11 @@
     <w:unhideWhenUsed/>
     <w:rsid w:val="00D762E1"/>
     <w:tblPr>
-      <w:tblInd w:w="0" w:type="dxa"/>
       <w:tblBorders>
         <w:top w:val="single" w:sz="12" w:space="0" w:color="000000"/>
         <w:bottom w:val="single" w:sz="12" w:space="0" w:color="000000"/>
         <w:insideH w:val="single" w:sz="6" w:space="0" w:color="000000"/>
       </w:tblBorders>
-      <w:tblCellMar>
-        <w:top w:w="0" w:type="dxa"/>
-        <w:left w:w="108" w:type="dxa"/>
-        <w:bottom w:w="0" w:type="dxa"/>
-        <w:right w:w="108" w:type="dxa"/>
-      </w:tblCellMar>
     </w:tblPr>
     <w:tcPr>
       <w:shd w:val="clear" w:color="auto" w:fill="auto"/>

</xml_diff>

<commit_message>
Update change log and test statistics
</commit_message>
<xml_diff>
--- a/TestStatistics/test-statistics.docx
+++ b/TestStatistics/test-statistics.docx
@@ -1284,7 +1284,13 @@
               <w:jc w:val="center"/>
             </w:pPr>
             <w:r>
-              <w:t>0/0</w:t>
+              <w:t>3</w:t>
+            </w:r>
+            <w:r>
+              <w:t>/</w:t>
+            </w:r>
+            <w:r>
+              <w:t>3</w:t>
             </w:r>
           </w:p>
         </w:tc>
@@ -4381,35 +4387,35 @@
               <w:jc w:val="center"/>
             </w:pPr>
             <w:r>
+              <w:t>0</w:t>
+            </w:r>
+          </w:p>
+        </w:tc>
+        <w:tc>
+          <w:tcPr>
+            <w:tcW w:w="851" w:type="dxa"/>
+          </w:tcPr>
+          <w:p>
+            <w:pPr>
+              <w:spacing w:line="360" w:lineRule="auto"/>
+              <w:jc w:val="center"/>
+            </w:pPr>
+            <w:r>
+              <w:t>0</w:t>
+            </w:r>
+          </w:p>
+        </w:tc>
+        <w:tc>
+          <w:tcPr>
+            <w:tcW w:w="708" w:type="dxa"/>
+          </w:tcPr>
+          <w:p>
+            <w:pPr>
+              <w:spacing w:line="360" w:lineRule="auto"/>
+              <w:jc w:val="center"/>
+            </w:pPr>
+            <w:r>
               <w:t>16</w:t>
-            </w:r>
-          </w:p>
-        </w:tc>
-        <w:tc>
-          <w:tcPr>
-            <w:tcW w:w="851" w:type="dxa"/>
-          </w:tcPr>
-          <w:p>
-            <w:pPr>
-              <w:spacing w:line="360" w:lineRule="auto"/>
-              <w:jc w:val="center"/>
-            </w:pPr>
-            <w:r>
-              <w:t>0</w:t>
-            </w:r>
-          </w:p>
-        </w:tc>
-        <w:tc>
-          <w:tcPr>
-            <w:tcW w:w="708" w:type="dxa"/>
-          </w:tcPr>
-          <w:p>
-            <w:pPr>
-              <w:spacing w:line="360" w:lineRule="auto"/>
-              <w:jc w:val="center"/>
-            </w:pPr>
-            <w:r>
-              <w:t>0</w:t>
             </w:r>
           </w:p>
         </w:tc>
@@ -7239,6 +7245,9 @@
         </w:rPr>
       </w:pPr>
       <w:r>
+        <w:rPr>
+          <w:noProof/>
+        </w:rPr>
         <w:drawing>
           <wp:inline distT="0" distB="0" distL="0" distR="0">
             <wp:extent cx="6457950" cy="3411855"/>
@@ -7256,17 +7265,49 @@
     </w:p>
     <w:p/>
     <w:p/>
-    <w:p/>
-    <w:p/>
-    <w:p/>
     <w:p>
-      <w:pPr>
-        <w:tabs>
-          <w:tab w:val="left" w:pos="1650"/>
-        </w:tabs>
-      </w:pPr>
       <w:r>
-        <w:tab/>
+        <w:drawing>
+          <wp:inline distT="0" distB="0" distL="0" distR="0">
+            <wp:extent cx="4244975" cy="3495675"/>
+            <wp:effectExtent l="19050" t="0" r="3175" b="0"/>
+            <wp:docPr id="2" name="Picture 1"/>
+            <wp:cNvGraphicFramePr/>
+            <a:graphic xmlns:a="http://schemas.openxmlformats.org/drawingml/2006/main">
+              <a:graphicData uri="http://schemas.openxmlformats.org/drawingml/2006/picture">
+                <pic:pic xmlns:pic="http://schemas.openxmlformats.org/drawingml/2006/picture">
+                  <pic:nvPicPr>
+                    <pic:cNvPr id="6" name="Content Placeholder 5"/>
+                    <pic:cNvPicPr>
+                      <a:picLocks noGrp="1" noChangeAspect="1"/>
+                    </pic:cNvPicPr>
+                  </pic:nvPicPr>
+                  <pic:blipFill>
+                    <a:blip r:embed="rId5" cstate="print">
+                      <a:extLst>
+                        <a:ext uri="{28A0092B-C50C-407E-A947-70E740481C1C}">
+                          <a14:useLocalDpi xmlns="" xmlns:p="http://schemas.openxmlformats.org/presentationml/2006/main" xmlns:a14="http://schemas.microsoft.com/office/drawing/2010/main" xmlns:lc="http://schemas.openxmlformats.org/drawingml/2006/lockedCanvas" val="0"/>
+                        </a:ext>
+                      </a:extLst>
+                    </a:blip>
+                    <a:stretch>
+                      <a:fillRect/>
+                    </a:stretch>
+                  </pic:blipFill>
+                  <pic:spPr>
+                    <a:xfrm>
+                      <a:off x="0" y="0"/>
+                      <a:ext cx="4244763" cy="3495500"/>
+                    </a:xfrm>
+                    <a:prstGeom prst="rect">
+                      <a:avLst/>
+                    </a:prstGeom>
+                  </pic:spPr>
+                </pic:pic>
+              </a:graphicData>
+            </a:graphic>
+          </wp:inline>
+        </w:drawing>
       </w:r>
     </w:p>
     <w:p>
@@ -7282,23 +7323,19 @@
           <w:tab w:val="left" w:pos="1650"/>
         </w:tabs>
       </w:pPr>
-    </w:p>
-    <w:p>
-      <w:pPr>
-        <w:tabs>
-          <w:tab w:val="left" w:pos="1650"/>
-        </w:tabs>
-      </w:pPr>
       <w:r>
+        <w:rPr>
+          <w:noProof/>
+        </w:rPr>
         <w:drawing>
           <wp:inline distT="0" distB="0" distL="0" distR="0">
-            <wp:extent cx="5210175" cy="3200400"/>
+            <wp:extent cx="4752975" cy="2447925"/>
             <wp:effectExtent l="19050" t="0" r="9525" b="0"/>
             <wp:docPr id="5" name="Chart 4"/>
             <wp:cNvGraphicFramePr/>
             <a:graphic xmlns:a="http://schemas.openxmlformats.org/drawingml/2006/main">
               <a:graphicData uri="http://schemas.openxmlformats.org/drawingml/2006/chart">
-                <c:chart xmlns:c="http://schemas.openxmlformats.org/drawingml/2006/chart" xmlns:r="http://schemas.openxmlformats.org/officeDocument/2006/relationships" r:id="rId5"/>
+                <c:chart xmlns:c="http://schemas.openxmlformats.org/drawingml/2006/chart" xmlns:r="http://schemas.openxmlformats.org/officeDocument/2006/relationships" r:id="rId6"/>
               </a:graphicData>
             </a:graphic>
           </wp:inline>
@@ -7315,6 +7352,9 @@
         </w:rPr>
       </w:pPr>
       <w:r>
+        <w:rPr>
+          <w:noProof/>
+        </w:rPr>
         <w:lastRenderedPageBreak/>
         <w:drawing>
           <wp:inline distT="0" distB="0" distL="0" distR="0">
@@ -7324,7 +7364,7 @@
             <wp:cNvGraphicFramePr/>
             <a:graphic xmlns:a="http://schemas.openxmlformats.org/drawingml/2006/main">
               <a:graphicData uri="http://schemas.openxmlformats.org/drawingml/2006/chart">
-                <c:chart xmlns:c="http://schemas.openxmlformats.org/drawingml/2006/chart" xmlns:r="http://schemas.openxmlformats.org/officeDocument/2006/relationships" r:id="rId6"/>
+                <c:chart xmlns:c="http://schemas.openxmlformats.org/drawingml/2006/chart" xmlns:r="http://schemas.openxmlformats.org/officeDocument/2006/relationships" r:id="rId7"/>
               </a:graphicData>
             </a:graphic>
           </wp:inline>
@@ -7505,7 +7545,6 @@
   <w:style w:type="character" w:default="1" w:styleId="DefaultParagraphFont">
     <w:name w:val="Default Paragraph Font"/>
     <w:uiPriority w:val="1"/>
-    <w:semiHidden/>
     <w:unhideWhenUsed/>
   </w:style>
   <w:style w:type="table" w:default="1" w:styleId="TableNormal">
@@ -7754,7 +7793,7 @@
           <c:xMode val="edge"/>
           <c:yMode val="edge"/>
           <c:x val="8.7190079500931952E-2"/>
-          <c:y val="9.4674165729284082E-2"/>
+          <c:y val="9.4674165729284193E-2"/>
           <c:w val="0.82708078253289974"/>
           <c:h val="0.7334815024728597"/>
         </c:manualLayout>
@@ -7834,26 +7873,26 @@
           <c:showVal val="1"/>
         </c:dLbls>
         <c:shape val="cylinder"/>
-        <c:axId val="98127872"/>
-        <c:axId val="98130176"/>
+        <c:axId val="69935872"/>
+        <c:axId val="69938560"/>
         <c:axId val="0"/>
       </c:bar3DChart>
       <c:catAx>
-        <c:axId val="98127872"/>
+        <c:axId val="69935872"/>
         <c:scaling>
           <c:orientation val="minMax"/>
         </c:scaling>
         <c:delete val="1"/>
         <c:axPos val="b"/>
         <c:tickLblPos val="none"/>
-        <c:crossAx val="98130176"/>
+        <c:crossAx val="69938560"/>
         <c:crosses val="autoZero"/>
         <c:auto val="1"/>
         <c:lblAlgn val="ctr"/>
         <c:lblOffset val="100"/>
       </c:catAx>
       <c:valAx>
-        <c:axId val="98130176"/>
+        <c:axId val="69938560"/>
         <c:scaling>
           <c:orientation val="minMax"/>
         </c:scaling>
@@ -7878,7 +7917,7 @@
         </c:title>
         <c:numFmt formatCode="General" sourceLinked="1"/>
         <c:tickLblPos val="nextTo"/>
-        <c:crossAx val="98127872"/>
+        <c:crossAx val="69935872"/>
         <c:crosses val="autoZero"/>
         <c:crossBetween val="between"/>
       </c:valAx>
@@ -7892,7 +7931,7 @@
           <c:x val="0.88688305573738546"/>
           <c:y val="0.31629685106842381"/>
           <c:w val="0.11115903952285085"/>
-          <c:h val="0.12396170273060354"/>
+          <c:h val="0.1239617027306036"/>
         </c:manualLayout>
       </c:layout>
     </c:legend>
@@ -7905,6 +7944,7 @@
 
 <file path=word/charts/chart2.xml><?xml version="1.0" encoding="utf-8"?>
 <c:chartSpace xmlns:c="http://schemas.openxmlformats.org/drawingml/2006/chart" xmlns:a="http://schemas.openxmlformats.org/drawingml/2006/main" xmlns:r="http://schemas.openxmlformats.org/officeDocument/2006/relationships">
+  <c:date1904 val="1"/>
   <c:lang val="en-US"/>
   <c:chart>
     <c:title>
@@ -7917,14 +7957,9 @@
               <a:defRPr/>
             </a:pPr>
             <a:r>
-              <a:rPr lang="en-US" sz="1400"/>
-              <a:t>Medium</a:t>
+              <a:rPr lang="en-US"/>
+              <a:t>Medium priority</a:t>
             </a:r>
-            <a:r>
-              <a:rPr lang="en-US" sz="1400" baseline="0"/>
-              <a:t> priority</a:t>
-            </a:r>
-            <a:endParaRPr lang="en-US" sz="1400"/>
           </a:p>
         </c:rich>
       </c:tx>
@@ -7933,7 +7968,7 @@
           <c:xMode val="edge"/>
           <c:yMode val="edge"/>
           <c:x val="1.790911193572068E-2"/>
-          <c:y val="2.5516694134163444E-2"/>
+          <c:y val="2.5516694134163437E-2"/>
         </c:manualLayout>
       </c:layout>
     </c:title>
@@ -7947,9 +7982,9 @@
           <c:xMode val="edge"/>
           <c:yMode val="edge"/>
           <c:x val="7.1663197272754706E-2"/>
-          <c:y val="0.12013364798242965"/>
+          <c:y val="0.12013364798242972"/>
           <c:w val="0.79652190040912862"/>
-          <c:h val="0.6779186429589481"/>
+          <c:h val="0.67791864295894833"/>
         </c:manualLayout>
       </c:layout>
       <c:bar3DChart>
@@ -7997,26 +8032,26 @@
           <c:showVal val="1"/>
         </c:dLbls>
         <c:shape val="cylinder"/>
-        <c:axId val="108694144"/>
-        <c:axId val="112150784"/>
+        <c:axId val="92844800"/>
+        <c:axId val="92846336"/>
         <c:axId val="0"/>
       </c:bar3DChart>
       <c:catAx>
-        <c:axId val="108694144"/>
+        <c:axId val="92844800"/>
         <c:scaling>
           <c:orientation val="minMax"/>
         </c:scaling>
         <c:delete val="1"/>
         <c:axPos val="b"/>
         <c:tickLblPos val="none"/>
-        <c:crossAx val="112150784"/>
+        <c:crossAx val="92846336"/>
         <c:crosses val="autoZero"/>
         <c:auto val="1"/>
         <c:lblAlgn val="ctr"/>
         <c:lblOffset val="100"/>
       </c:catAx>
       <c:valAx>
-        <c:axId val="112150784"/>
+        <c:axId val="92846336"/>
         <c:scaling>
           <c:orientation val="minMax"/>
         </c:scaling>
@@ -8024,7 +8059,7 @@
         <c:majorGridlines/>
         <c:numFmt formatCode="General" sourceLinked="1"/>
         <c:tickLblPos val="nextTo"/>
-        <c:crossAx val="108694144"/>
+        <c:crossAx val="92844800"/>
         <c:crosses val="autoZero"/>
         <c:crossBetween val="between"/>
       </c:valAx>
@@ -8036,9 +8071,9 @@
           <c:xMode val="edge"/>
           <c:yMode val="edge"/>
           <c:x val="0.84731931497068613"/>
-          <c:y val="0.20915522187633534"/>
+          <c:y val="0.20915522187633542"/>
           <c:w val="0.1383899773040253"/>
-          <c:h val="0.14351518560179996"/>
+          <c:h val="0.14351518560180002"/>
         </c:manualLayout>
       </c:layout>
     </c:legend>
@@ -8093,8 +8128,8 @@
           <c:xMode val="edge"/>
           <c:yMode val="edge"/>
           <c:x val="7.9651123464376389E-2"/>
-          <c:y val="0.125223097112861"/>
-          <c:w val="0.81200165768752675"/>
+          <c:y val="0.12522309711286106"/>
+          <c:w val="0.81200165768752708"/>
           <c:h val="0.68976728972708157"/>
         </c:manualLayout>
       </c:layout>
@@ -8149,26 +8184,26 @@
           <c:showVal val="1"/>
         </c:dLbls>
         <c:shape val="cylinder"/>
-        <c:axId val="98148736"/>
-        <c:axId val="98150272"/>
+        <c:axId val="93194112"/>
+        <c:axId val="93195648"/>
         <c:axId val="0"/>
       </c:bar3DChart>
       <c:catAx>
-        <c:axId val="98148736"/>
+        <c:axId val="93194112"/>
         <c:scaling>
           <c:orientation val="minMax"/>
         </c:scaling>
         <c:delete val="1"/>
         <c:axPos val="b"/>
         <c:tickLblPos val="none"/>
-        <c:crossAx val="98150272"/>
+        <c:crossAx val="93195648"/>
         <c:crosses val="autoZero"/>
         <c:auto val="1"/>
         <c:lblAlgn val="ctr"/>
         <c:lblOffset val="100"/>
       </c:catAx>
       <c:valAx>
-        <c:axId val="98150272"/>
+        <c:axId val="93195648"/>
         <c:scaling>
           <c:orientation val="minMax"/>
         </c:scaling>
@@ -8176,7 +8211,7 @@
         <c:majorGridlines/>
         <c:numFmt formatCode="General" sourceLinked="1"/>
         <c:tickLblPos val="nextTo"/>
-        <c:crossAx val="98148736"/>
+        <c:crossAx val="93194112"/>
         <c:crosses val="autoZero"/>
         <c:crossBetween val="between"/>
       </c:valAx>
@@ -8187,8 +8222,8 @@
         <c:manualLayout>
           <c:xMode val="edge"/>
           <c:yMode val="edge"/>
-          <c:x val="0.86019482591899288"/>
-          <c:y val="0.31984343526826614"/>
+          <c:x val="0.8601948259189931"/>
+          <c:y val="0.31984343526826636"/>
           <c:w val="0.13738533137078374"/>
           <c:h val="0.14017762314594387"/>
         </c:manualLayout>
@@ -8679,12 +8714,12 @@
 <c:userShapes xmlns:c="http://schemas.openxmlformats.org/drawingml/2006/chart">
   <cdr:relSizeAnchor xmlns:cdr="http://schemas.openxmlformats.org/drawingml/2006/chartDrawing">
     <cdr:from>
-      <cdr:x>0.31119</cdr:x>
-      <cdr:y>0.86311</cdr:y>
+      <cdr:x>0.3185</cdr:x>
+      <cdr:y>0.79466</cdr:y>
     </cdr:from>
     <cdr:to>
-      <cdr:x>0.49056</cdr:x>
-      <cdr:y>0.94513</cdr:y>
+      <cdr:x>0.49787</cdr:x>
+      <cdr:y>0.87668</cdr:y>
     </cdr:to>
     <cdr:sp macro="" textlink="">
       <cdr:nvSpPr>
@@ -8692,9 +8727,9 @@
         <cdr:cNvSpPr txBox="1"/>
       </cdr:nvSpPr>
       <cdr:spPr>
-        <a:xfrm xmlns:a="http://schemas.openxmlformats.org/drawingml/2006/main" rot="19031380">
-          <a:off x="1621356" y="2762298"/>
-          <a:ext cx="934529" cy="262482"/>
+        <a:xfrm xmlns:a="http://schemas.openxmlformats.org/drawingml/2006/main">
+          <a:off x="1659454" y="2543222"/>
+          <a:ext cx="934549" cy="262497"/>
         </a:xfrm>
         <a:prstGeom xmlns:a="http://schemas.openxmlformats.org/drawingml/2006/main" prst="rect">
           <a:avLst/>

</xml_diff>